<commit_message>
Last minute changes to design doc
</commit_message>
<xml_diff>
--- a/docs/Design.docx
+++ b/docs/Design.docx
@@ -224,31 +224,7 @@
         <w:t xml:space="preserve"> from the leader</w:t>
       </w:r>
       <w:r>
-        <w:t>, the</w:t>
-      </w:r>
-      <w:r>
-        <w:t>y</w:t>
-      </w:r>
-      <w:r>
-        <w:t xml:space="preserve"> move their logic</w:t>
-      </w:r>
-      <w:r>
-        <w:t>al clocks forward</w:t>
-      </w:r>
-      <w:r>
-        <w:t xml:space="preserve"> in order to simulate network delays. </w:t>
-      </w:r>
-      <w:r>
-        <w:t>Th</w:t>
-      </w:r>
-      <w:r>
-        <w:t xml:space="preserve">ey </w:t>
-      </w:r>
-      <w:r>
-        <w:t xml:space="preserve">then </w:t>
-      </w:r>
-      <w:r>
-        <w:t xml:space="preserve">check to see if their local clock has moved beyond the time during which the bird was expected to hit. If the bird has not yet </w:t>
+        <w:t xml:space="preserve">, they move their logical clocks forward in order to simulate network delays. They then check to see if their local clock has moved beyond the time during which the bird was expected to hit. If the bird has not yet </w:t>
       </w:r>
       <w:r>
         <w:t xml:space="preserve">been </w:t>
@@ -271,13 +247,7 @@
         <w:jc w:val="both"/>
       </w:pPr>
       <w:r>
-        <w:t>Upon</w:t>
-      </w:r>
-      <w:r>
-        <w:t xml:space="preserve"> receipt of a Pass message, </w:t>
-      </w:r>
-      <w:r>
-        <w:t xml:space="preserve">each of the loser pigs </w:t>
+        <w:t xml:space="preserve">Upon receipt of a Pass message, each of the loser pigs </w:t>
       </w:r>
       <w:r>
         <w:t>starts off their parts of the</w:t>
@@ -626,22 +596,53 @@
         <w:jc w:val="both"/>
       </w:pPr>
       <w:r>
-        <w:t xml:space="preserve">UDP messages are used for communication. </w:t>
-      </w:r>
-      <w:r>
-        <w:t xml:space="preserve">A UDP socket wrapper class called PracticalSockets has been used, which </w:t>
+        <w:t xml:space="preserve">UDP messages are used for communication. A UDP socket wrapper class called PracticalSockets has been used, which </w:t>
       </w:r>
       <w:r>
         <w:t>is</w:t>
+      </w:r>
+      <w:r>
+        <w:t xml:space="preserve"> under the </w:t>
+      </w:r>
+      <w:r>
+        <w:t>GNU General Public License</w:t>
+      </w:r>
+    </w:p>
+    <w:p>
+      <w:pPr>
+        <w:pStyle w:val="Heading1"/>
+        <w:spacing w:after="240"/>
+        <w:jc w:val="both"/>
+      </w:pPr>
+      <w:r>
+        <w:t>Improvements</w:t>
+      </w:r>
+    </w:p>
+    <w:p>
+      <w:pPr>
+        <w:pStyle w:val="ListParagraph"/>
+        <w:numPr>
+          <w:ilvl w:val="0"/>
+          <w:numId w:val="3"/>
+        </w:numPr>
+      </w:pPr>
+      <w:r>
+        <w:t>A more elegant clock algorithm could probably be used.</w:t>
+      </w:r>
+    </w:p>
+    <w:p>
+      <w:pPr>
+        <w:pStyle w:val="ListParagraph"/>
+        <w:numPr>
+          <w:ilvl w:val="0"/>
+          <w:numId w:val="3"/>
+        </w:numPr>
+      </w:pPr>
+      <w:r>
+        <w:t>In the leader election, it is better for pigs to keep quiet once they hear lower positions on the channel. Later, once the leader gets elected, the loser pigs can transmit their positions to the leader. In the program, I have combined the two steps, leading to extra messages on the channel.</w:t>
       </w:r>
       <w:bookmarkStart w:id="0" w:name="_GoBack"/>
       <w:bookmarkEnd w:id="0"/>
-      <w:r>
-        <w:t xml:space="preserve"> under the </w:t>
-      </w:r>
-      <w:r>
-        <w:t>GNU General Public License</w:t>
-      </w:r>
     </w:p>
     <w:p>
       <w:pPr>
@@ -666,13 +667,7 @@
         <w:jc w:val="both"/>
       </w:pPr>
       <w:r>
-        <w:t>If you want to adjust any of the macros, change them and run “make”. Make timestamps suck, so it is always better to “make clean” and then “make.” The process is persistent, so to kill, just “chmod 777” the file called kill and run “./kill” All commands have to be given in the birdypigs</w:t>
-      </w:r>
-      <w:r>
-        <w:t>2</w:t>
-      </w:r>
-      <w:r>
-        <w:t xml:space="preserve"> directory</w:t>
+        <w:t>If you want to adjust any of the macros, change them and run “make”. Make timestamps suck, so it is always better to “make clean” and then “make.” The process is persistent, so to kill, just “chmod 777” the file called kill and run “./kill” All commands have to be given in the birdypigs2 directory</w:t>
       </w:r>
     </w:p>
     <w:p>
@@ -870,11 +865,103 @@
       </w:pPr>
     </w:lvl>
   </w:abstractNum>
+  <w:abstractNum w:abstractNumId="2">
+    <w:nsid w:val="730A1910"/>
+    <w:multiLevelType w:val="hybridMultilevel"/>
+    <w:tmpl w:val="74A67842"/>
+    <w:lvl w:ilvl="0" w:tplc="0409000F">
+      <w:start w:val="1"/>
+      <w:numFmt w:val="decimal"/>
+      <w:lvlText w:val="%1."/>
+      <w:lvlJc w:val="left"/>
+      <w:pPr>
+        <w:ind w:left="720" w:hanging="360"/>
+      </w:pPr>
+      <w:rPr>
+        <w:rFonts w:hint="default"/>
+      </w:rPr>
+    </w:lvl>
+    <w:lvl w:ilvl="1" w:tplc="04090019" w:tentative="1">
+      <w:start w:val="1"/>
+      <w:numFmt w:val="lowerLetter"/>
+      <w:lvlText w:val="%2."/>
+      <w:lvlJc w:val="left"/>
+      <w:pPr>
+        <w:ind w:left="1440" w:hanging="360"/>
+      </w:pPr>
+    </w:lvl>
+    <w:lvl w:ilvl="2" w:tplc="0409001B" w:tentative="1">
+      <w:start w:val="1"/>
+      <w:numFmt w:val="lowerRoman"/>
+      <w:lvlText w:val="%3."/>
+      <w:lvlJc w:val="right"/>
+      <w:pPr>
+        <w:ind w:left="2160" w:hanging="180"/>
+      </w:pPr>
+    </w:lvl>
+    <w:lvl w:ilvl="3" w:tplc="0409000F" w:tentative="1">
+      <w:start w:val="1"/>
+      <w:numFmt w:val="decimal"/>
+      <w:lvlText w:val="%4."/>
+      <w:lvlJc w:val="left"/>
+      <w:pPr>
+        <w:ind w:left="2880" w:hanging="360"/>
+      </w:pPr>
+    </w:lvl>
+    <w:lvl w:ilvl="4" w:tplc="04090019" w:tentative="1">
+      <w:start w:val="1"/>
+      <w:numFmt w:val="lowerLetter"/>
+      <w:lvlText w:val="%5."/>
+      <w:lvlJc w:val="left"/>
+      <w:pPr>
+        <w:ind w:left="3600" w:hanging="360"/>
+      </w:pPr>
+    </w:lvl>
+    <w:lvl w:ilvl="5" w:tplc="0409001B" w:tentative="1">
+      <w:start w:val="1"/>
+      <w:numFmt w:val="lowerRoman"/>
+      <w:lvlText w:val="%6."/>
+      <w:lvlJc w:val="right"/>
+      <w:pPr>
+        <w:ind w:left="4320" w:hanging="180"/>
+      </w:pPr>
+    </w:lvl>
+    <w:lvl w:ilvl="6" w:tplc="0409000F" w:tentative="1">
+      <w:start w:val="1"/>
+      <w:numFmt w:val="decimal"/>
+      <w:lvlText w:val="%7."/>
+      <w:lvlJc w:val="left"/>
+      <w:pPr>
+        <w:ind w:left="5040" w:hanging="360"/>
+      </w:pPr>
+    </w:lvl>
+    <w:lvl w:ilvl="7" w:tplc="04090019" w:tentative="1">
+      <w:start w:val="1"/>
+      <w:numFmt w:val="lowerLetter"/>
+      <w:lvlText w:val="%8."/>
+      <w:lvlJc w:val="left"/>
+      <w:pPr>
+        <w:ind w:left="5760" w:hanging="360"/>
+      </w:pPr>
+    </w:lvl>
+    <w:lvl w:ilvl="8" w:tplc="0409001B" w:tentative="1">
+      <w:start w:val="1"/>
+      <w:numFmt w:val="lowerRoman"/>
+      <w:lvlText w:val="%9."/>
+      <w:lvlJc w:val="right"/>
+      <w:pPr>
+        <w:ind w:left="6480" w:hanging="180"/>
+      </w:pPr>
+    </w:lvl>
+  </w:abstractNum>
   <w:num w:numId="1">
     <w:abstractNumId w:val="0"/>
   </w:num>
   <w:num w:numId="2">
     <w:abstractNumId w:val="1"/>
+  </w:num>
+  <w:num w:numId="3">
+    <w:abstractNumId w:val="2"/>
   </w:num>
 </w:numbering>
 </file>
@@ -1089,6 +1176,7 @@
   <w:style w:type="character" w:default="1" w:styleId="DefaultParagraphFont">
     <w:name w:val="Default Paragraph Font"/>
     <w:uiPriority w:val="1"/>
+    <w:semiHidden/>
     <w:unhideWhenUsed/>
   </w:style>
   <w:style w:type="table" w:default="1" w:styleId="TableNormal">
@@ -1515,6 +1603,7 @@
   <w:style w:type="character" w:default="1" w:styleId="DefaultParagraphFont">
     <w:name w:val="Default Paragraph Font"/>
     <w:uiPriority w:val="1"/>
+    <w:semiHidden/>
     <w:unhideWhenUsed/>
   </w:style>
   <w:style w:type="table" w:default="1" w:styleId="TableNormal">

</xml_diff>